<commit_message>
Added the unit test function test_diffusion_analysis().
</commit_message>
<xml_diff>
--- a/doc/Fluocell - Diffusion Module User's Guide.docx
+++ b/doc/Fluocell - Diffusion Module User's Guide.docx
@@ -1,6 +1,6 @@
 
 <file path=word/document.xml><?xml version="1.0" encoding="utf-8"?>
-<w:document xmlns:wpc="http://schemas.microsoft.com/office/word/2010/wordprocessingCanvas" xmlns:mc="http://schemas.openxmlformats.org/markup-compatibility/2006" xmlns:o="urn:schemas-microsoft-com:office:office" xmlns:r="http://schemas.openxmlformats.org/officeDocument/2006/relationships" xmlns:m="http://schemas.openxmlformats.org/officeDocument/2006/math" xmlns:v="urn:schemas-microsoft-com:vml" xmlns:wp14="http://schemas.microsoft.com/office/word/2010/wordprocessingDrawing" xmlns:wp="http://schemas.openxmlformats.org/drawingml/2006/wordprocessingDrawing" xmlns:w10="urn:schemas-microsoft-com:office:word" xmlns:w="http://schemas.openxmlformats.org/wordprocessingml/2006/main" xmlns:w14="http://schemas.microsoft.com/office/word/2010/wordml" xmlns:w15="http://schemas.microsoft.com/office/word/2012/wordml" xmlns:wpg="http://schemas.microsoft.com/office/word/2010/wordprocessingGroup" xmlns:wpi="http://schemas.microsoft.com/office/word/2010/wordprocessingInk" xmlns:wne="http://schemas.microsoft.com/office/word/2006/wordml" xmlns:wps="http://schemas.microsoft.com/office/word/2010/wordprocessingShape" mc:Ignorable="w14 w15 wp14">
+<w:document xmlns:wpc="http://schemas.microsoft.com/office/word/2010/wordprocessingCanvas" xmlns:cx="http://schemas.microsoft.com/office/drawing/2014/chartex" xmlns:cx1="http://schemas.microsoft.com/office/drawing/2015/9/8/chartex" xmlns:cx2="http://schemas.microsoft.com/office/drawing/2015/10/21/chartex" xmlns:cx3="http://schemas.microsoft.com/office/drawing/2016/5/9/chartex" xmlns:cx4="http://schemas.microsoft.com/office/drawing/2016/5/10/chartex" xmlns:cx5="http://schemas.microsoft.com/office/drawing/2016/5/11/chartex" xmlns:cx6="http://schemas.microsoft.com/office/drawing/2016/5/12/chartex" xmlns:cx7="http://schemas.microsoft.com/office/drawing/2016/5/13/chartex" xmlns:cx8="http://schemas.microsoft.com/office/drawing/2016/5/14/chartex" xmlns:mc="http://schemas.openxmlformats.org/markup-compatibility/2006" xmlns:aink="http://schemas.microsoft.com/office/drawing/2016/ink" xmlns:am3d="http://schemas.microsoft.com/office/drawing/2017/model3d" xmlns:o="urn:schemas-microsoft-com:office:office" xmlns:r="http://schemas.openxmlformats.org/officeDocument/2006/relationships" xmlns:m="http://schemas.openxmlformats.org/officeDocument/2006/math" xmlns:v="urn:schemas-microsoft-com:vml" xmlns:wp14="http://schemas.microsoft.com/office/word/2010/wordprocessingDrawing" xmlns:wp="http://schemas.openxmlformats.org/drawingml/2006/wordprocessingDrawing" xmlns:w10="urn:schemas-microsoft-com:office:word" xmlns:w="http://schemas.openxmlformats.org/wordprocessingml/2006/main" xmlns:w14="http://schemas.microsoft.com/office/word/2010/wordml" xmlns:w15="http://schemas.microsoft.com/office/word/2012/wordml" xmlns:w16cid="http://schemas.microsoft.com/office/word/2016/wordml/cid" xmlns:w16se="http://schemas.microsoft.com/office/word/2015/wordml/symex" xmlns:wpg="http://schemas.microsoft.com/office/word/2010/wordprocessingGroup" xmlns:wpi="http://schemas.microsoft.com/office/word/2010/wordprocessingInk" xmlns:wne="http://schemas.microsoft.com/office/word/2006/wordml" xmlns:wps="http://schemas.microsoft.com/office/word/2010/wordprocessingShape" mc:Ignorable="w14 w15 w16se w16cid wp14">
   <w:body>
     <w:p>
       <w:pPr>
@@ -11,23 +11,13 @@
           <w:szCs w:val="28"/>
         </w:rPr>
       </w:pPr>
-      <w:proofErr w:type="spellStart"/>
       <w:r>
         <w:rPr>
           <w:b/>
           <w:sz w:val="28"/>
           <w:szCs w:val="28"/>
         </w:rPr>
-        <w:t>Fluocell</w:t>
-      </w:r>
-      <w:proofErr w:type="spellEnd"/>
-      <w:r>
-        <w:rPr>
-          <w:b/>
-          <w:sz w:val="28"/>
-          <w:szCs w:val="28"/>
-        </w:rPr>
-        <w:t xml:space="preserve"> – Diffusion Module User’s Guide</w:t>
+        <w:t>Fluocell – Diffusion Module User’s Guide</w:t>
       </w:r>
     </w:p>
     <w:p>
@@ -61,7 +51,18 @@
       </w:r>
       <w:proofErr w:type="spellEnd"/>
       <w:r>
-        <w:t>\diffusion_1.1\”. Download the sample data</w:t>
+        <w:t>\</w:t>
+      </w:r>
+      <w:proofErr w:type="spellStart"/>
+      <w:r>
+        <w:t>diffusion_</w:t>
+      </w:r>
+      <w:r>
+        <w:t>analysis</w:t>
+      </w:r>
+      <w:proofErr w:type="spellEnd"/>
+      <w:r>
+        <w:t>\”. Download the sample data</w:t>
       </w:r>
       <w:r>
         <w:t xml:space="preserve"> from this web link (</w:t>
@@ -77,8 +78,6 @@
       <w:r>
         <w:t xml:space="preserve"> )</w:t>
       </w:r>
-      <w:bookmarkStart w:id="0" w:name="_GoBack"/>
-      <w:bookmarkEnd w:id="0"/>
       <w:r>
         <w:t xml:space="preserve"> to a local folder that is readable by the user, say, “D:\</w:t>
       </w:r>
@@ -217,31 +216,31 @@
       <w:pPr>
         <w:ind w:left="-360" w:firstLine="0"/>
       </w:pPr>
+      <w:r>
+        <w:t>root = 'D:\</w:t>
+      </w:r>
+      <w:proofErr w:type="spellStart"/>
+      <w:r>
+        <w:t>sof</w:t>
+      </w:r>
+      <w:proofErr w:type="spellEnd"/>
+      <w:r>
+        <w:t>\data\</w:t>
+      </w:r>
+      <w:proofErr w:type="spellStart"/>
+      <w:r>
+        <w:t>diffusion_sample</w:t>
+      </w:r>
+      <w:proofErr w:type="spellEnd"/>
+      <w:r>
+        <w:t>\</w:t>
+      </w:r>
       <w:proofErr w:type="gramStart"/>
       <w:r>
-        <w:t>root</w:t>
+        <w:t>' ;</w:t>
       </w:r>
       <w:proofErr w:type="gramEnd"/>
       <w:r>
-        <w:t xml:space="preserve"> = 'D:\</w:t>
-      </w:r>
-      <w:proofErr w:type="spellStart"/>
-      <w:r>
-        <w:t>sof</w:t>
-      </w:r>
-      <w:proofErr w:type="spellEnd"/>
-      <w:r>
-        <w:t>\data\</w:t>
-      </w:r>
-      <w:proofErr w:type="spellStart"/>
-      <w:r>
-        <w:t>diffusion_sample</w:t>
-      </w:r>
-      <w:proofErr w:type="spellEnd"/>
-      <w:r>
-        <w:t>\' ;</w:t>
-      </w:r>
-      <w:r>
         <w:t xml:space="preserve"> </w:t>
       </w:r>
     </w:p>
@@ -249,13 +248,8 @@
       <w:pPr>
         <w:ind w:left="-360" w:firstLine="0"/>
       </w:pPr>
-      <w:proofErr w:type="gramStart"/>
-      <w:r>
-        <w:t>is</w:t>
-      </w:r>
-      <w:proofErr w:type="gramEnd"/>
-      <w:r>
-        <w:t xml:space="preserve"> changed to the current location of your sample data;</w:t>
+      <w:r>
+        <w:t>is changed to the current location of your sample data;</w:t>
       </w:r>
     </w:p>
     <w:p>
@@ -293,10 +287,7 @@
       </w:r>
       <w:proofErr w:type="spellEnd"/>
       <w:r>
-        <w:t xml:space="preserve"> = </w:t>
-      </w:r>
-      <w:r>
-        <w:t>'</w:t>
+        <w:t xml:space="preserve"> = '</w:t>
       </w:r>
       <w:proofErr w:type="spellStart"/>
       <w:r>
@@ -304,11 +295,10 @@
       </w:r>
       <w:proofErr w:type="spellEnd"/>
       <w:r>
-        <w:t>'</w:t>
-      </w:r>
-      <w:r>
-        <w:t>;</w:t>
-      </w:r>
+        <w:t>';</w:t>
+      </w:r>
+      <w:bookmarkStart w:id="0" w:name="_GoBack"/>
+      <w:bookmarkEnd w:id="0"/>
     </w:p>
     <w:p>
       <w:pPr>
@@ -317,56 +307,54 @@
       <w:r>
         <w:t xml:space="preserve">&gt;&gt; </w:t>
       </w:r>
+      <w:r>
+        <w:t xml:space="preserve">data = </w:t>
+      </w:r>
+      <w:proofErr w:type="spellStart"/>
+      <w:r>
+        <w:t>sample_</w:t>
+      </w:r>
+      <w:r>
+        <w:t>diffusion_init_data</w:t>
+      </w:r>
+      <w:proofErr w:type="spellEnd"/>
+      <w:r>
+        <w:t>(</w:t>
+      </w:r>
+      <w:proofErr w:type="spellStart"/>
+      <w:r>
+        <w:t>cell_name</w:t>
+      </w:r>
+      <w:proofErr w:type="spellEnd"/>
+      <w:r>
+        <w:t>);</w:t>
+      </w:r>
+    </w:p>
+    <w:p>
+      <w:pPr>
+        <w:ind w:left="-360" w:firstLine="0"/>
+      </w:pPr>
+      <w:r>
+        <w:t xml:space="preserve">&gt;&gt; </w:t>
+      </w:r>
+      <w:r>
+        <w:t xml:space="preserve">data = </w:t>
+      </w:r>
+      <w:proofErr w:type="spellStart"/>
+      <w:r>
+        <w:t>computer_</w:t>
+      </w:r>
       <w:proofErr w:type="gramStart"/>
       <w:r>
-        <w:t>data</w:t>
+        <w:t>simulation</w:t>
+      </w:r>
+      <w:proofErr w:type="spellEnd"/>
+      <w:r>
+        <w:t>(</w:t>
       </w:r>
       <w:proofErr w:type="gramEnd"/>
       <w:r>
-        <w:t xml:space="preserve"> = </w:t>
-      </w:r>
-      <w:proofErr w:type="spellStart"/>
-      <w:r>
-        <w:t>sample_</w:t>
-      </w:r>
-      <w:r>
-        <w:t>diffusion_init_data</w:t>
-      </w:r>
-      <w:proofErr w:type="spellEnd"/>
-      <w:r>
-        <w:t>(</w:t>
-      </w:r>
-      <w:proofErr w:type="spellStart"/>
-      <w:r>
-        <w:t>cell_name</w:t>
-      </w:r>
-      <w:proofErr w:type="spellEnd"/>
-      <w:r>
-        <w:t>);</w:t>
-      </w:r>
-    </w:p>
-    <w:p>
-      <w:pPr>
-        <w:ind w:left="-360" w:firstLine="0"/>
-      </w:pPr>
-      <w:r>
-        <w:t xml:space="preserve">&gt;&gt; </w:t>
-      </w:r>
-      <w:proofErr w:type="gramStart"/>
-      <w:r>
-        <w:t>data</w:t>
-      </w:r>
-      <w:proofErr w:type="gramEnd"/>
-      <w:r>
-        <w:t xml:space="preserve"> = </w:t>
-      </w:r>
-      <w:proofErr w:type="spellStart"/>
-      <w:r>
-        <w:t>computer_simulation</w:t>
-      </w:r>
-      <w:proofErr w:type="spellEnd"/>
-      <w:r>
-        <w:t>(data, '</w:t>
+        <w:t>data, '</w:t>
       </w:r>
       <w:proofErr w:type="spellStart"/>
       <w:r>
@@ -400,7 +388,7 @@
           <w:noProof/>
         </w:rPr>
         <w:drawing>
-          <wp:anchor distT="0" distB="0" distL="114300" distR="114300" simplePos="0" relativeHeight="251677696" behindDoc="0" locked="0" layoutInCell="1" allowOverlap="1" wp14:anchorId="1F80DF46" wp14:editId="2E024238">
+          <wp:anchor distT="0" distB="0" distL="114300" distR="114300" simplePos="0" relativeHeight="251677696" behindDoc="0" locked="0" layoutInCell="1" allowOverlap="1" wp14:anchorId="7257AC37" wp14:editId="2876C1C1">
             <wp:simplePos x="0" y="0"/>
             <wp:positionH relativeFrom="column">
               <wp:posOffset>0</wp:posOffset>
@@ -493,13 +481,8 @@
       <w:r>
         <w:t xml:space="preserve">&gt;&gt; </w:t>
       </w:r>
-      <w:proofErr w:type="gramStart"/>
-      <w:r>
-        <w:t>data</w:t>
-      </w:r>
-      <w:proofErr w:type="gramEnd"/>
-      <w:r>
-        <w:t xml:space="preserve"> = </w:t>
+      <w:r>
+        <w:t xml:space="preserve">data = </w:t>
       </w:r>
       <w:proofErr w:type="spellStart"/>
       <w:r>
@@ -568,7 +551,7 @@
         </w:rPr>
         <w:lastRenderedPageBreak/>
         <w:drawing>
-          <wp:anchor distT="0" distB="0" distL="114300" distR="114300" simplePos="0" relativeHeight="251661312" behindDoc="0" locked="0" layoutInCell="1" allowOverlap="1" wp14:anchorId="270A150E" wp14:editId="48D69426">
+          <wp:anchor distT="0" distB="0" distL="114300" distR="114300" simplePos="0" relativeHeight="251661312" behindDoc="0" locked="0" layoutInCell="1" allowOverlap="1" wp14:anchorId="6EF3C1AE" wp14:editId="185A35BC">
             <wp:simplePos x="0" y="0"/>
             <wp:positionH relativeFrom="column">
               <wp:posOffset>0</wp:posOffset>
@@ -630,15 +613,7 @@
         <w:ind w:left="-360" w:firstLine="0"/>
       </w:pPr>
       <w:r>
-        <w:t xml:space="preserve">&gt;&gt; </w:t>
-      </w:r>
-      <w:proofErr w:type="gramStart"/>
-      <w:r>
-        <w:t>data</w:t>
-      </w:r>
-      <w:proofErr w:type="gramEnd"/>
-      <w:r>
-        <w:t xml:space="preserve"> = </w:t>
+        <w:t xml:space="preserve">&gt;&gt; data = </w:t>
       </w:r>
       <w:proofErr w:type="spellStart"/>
       <w:r>
@@ -669,7 +644,7 @@
           <w:noProof/>
         </w:rPr>
         <w:drawing>
-          <wp:anchor distT="0" distB="0" distL="114300" distR="114300" simplePos="0" relativeHeight="251679744" behindDoc="0" locked="0" layoutInCell="1" allowOverlap="1" wp14:anchorId="300995A1" wp14:editId="7ABE0ED0">
+          <wp:anchor distT="0" distB="0" distL="114300" distR="114300" simplePos="0" relativeHeight="251679744" behindDoc="0" locked="0" layoutInCell="1" allowOverlap="1" wp14:anchorId="57CC3B25" wp14:editId="5105F014">
             <wp:simplePos x="0" y="0"/>
             <wp:positionH relativeFrom="column">
               <wp:posOffset>76200</wp:posOffset>
@@ -774,58 +749,53 @@
         <w:ind w:left="-360" w:firstLine="0"/>
       </w:pPr>
       <w:r>
-        <w:t xml:space="preserve">&gt;&gt; </w:t>
+        <w:t xml:space="preserve">&gt;&gt; data = </w:t>
+      </w:r>
+      <w:proofErr w:type="spellStart"/>
+      <w:r>
+        <w:t>sample_diffusion_init_data</w:t>
+      </w:r>
+      <w:proofErr w:type="spellEnd"/>
+      <w:r>
+        <w:t>('</w:t>
+      </w:r>
+      <w:proofErr w:type="spellStart"/>
+      <w:r>
+        <w:t>photobleach_cell</w:t>
+      </w:r>
+      <w:proofErr w:type="spellEnd"/>
+      <w:r>
+        <w:t>');</w:t>
+      </w:r>
+    </w:p>
+    <w:p>
+      <w:pPr>
+        <w:ind w:left="-360" w:firstLine="0"/>
+      </w:pPr>
+      <w:r>
+        <w:t>&gt;&gt;</w:t>
+      </w:r>
+      <w:r>
+        <w:t xml:space="preserve"> </w:t>
+      </w:r>
+      <w:r>
+        <w:t xml:space="preserve">data = </w:t>
+      </w:r>
+      <w:proofErr w:type="spellStart"/>
+      <w:r>
+        <w:t>computer_</w:t>
       </w:r>
       <w:proofErr w:type="gramStart"/>
       <w:r>
-        <w:t>data</w:t>
+        <w:t>simulation</w:t>
+      </w:r>
+      <w:proofErr w:type="spellEnd"/>
+      <w:r>
+        <w:t>(</w:t>
       </w:r>
       <w:proofErr w:type="gramEnd"/>
       <w:r>
-        <w:t xml:space="preserve"> = </w:t>
-      </w:r>
-      <w:proofErr w:type="spellStart"/>
-      <w:r>
-        <w:t>sample_diffusion_init_data</w:t>
-      </w:r>
-      <w:proofErr w:type="spellEnd"/>
-      <w:r>
-        <w:t>('</w:t>
-      </w:r>
-      <w:proofErr w:type="spellStart"/>
-      <w:r>
-        <w:t>photobleach_cell</w:t>
-      </w:r>
-      <w:proofErr w:type="spellEnd"/>
-      <w:r>
-        <w:t>');</w:t>
-      </w:r>
-    </w:p>
-    <w:p>
-      <w:pPr>
-        <w:ind w:left="-360" w:firstLine="0"/>
-      </w:pPr>
-      <w:r>
-        <w:t>&gt;&gt;</w:t>
-      </w:r>
-      <w:r>
-        <w:t xml:space="preserve"> </w:t>
-      </w:r>
-      <w:proofErr w:type="gramStart"/>
-      <w:r>
-        <w:t>data</w:t>
-      </w:r>
-      <w:proofErr w:type="gramEnd"/>
-      <w:r>
-        <w:t xml:space="preserve"> = </w:t>
-      </w:r>
-      <w:proofErr w:type="spellStart"/>
-      <w:r>
-        <w:t>computer_simulation</w:t>
-      </w:r>
-      <w:proofErr w:type="spellEnd"/>
-      <w:r>
-        <w:t>(data, '</w:t>
+        <w:t>data, '</w:t>
       </w:r>
       <w:proofErr w:type="spellStart"/>
       <w:r>
@@ -853,7 +823,7 @@
           <w:noProof/>
         </w:rPr>
         <w:drawing>
-          <wp:anchor distT="0" distB="0" distL="114300" distR="114300" simplePos="0" relativeHeight="251681792" behindDoc="0" locked="0" layoutInCell="1" allowOverlap="1" wp14:anchorId="227E16AD" wp14:editId="5A38C270">
+          <wp:anchor distT="0" distB="0" distL="114300" distR="114300" simplePos="0" relativeHeight="251681792" behindDoc="0" locked="0" layoutInCell="1" allowOverlap="1" wp14:anchorId="6BD80FD9" wp14:editId="5AE4D6D7">
             <wp:simplePos x="0" y="0"/>
             <wp:positionH relativeFrom="column">
               <wp:posOffset>2728595</wp:posOffset>
@@ -907,19 +877,11 @@
       </w:r>
       <w:proofErr w:type="spellStart"/>
       <w:r>
-        <w:t>compute_recovery_</w:t>
-      </w:r>
-      <w:proofErr w:type="gramStart"/>
-      <w:r>
-        <w:t>curve</w:t>
-      </w:r>
-      <w:proofErr w:type="spellEnd"/>
-      <w:r>
-        <w:t>(</w:t>
-      </w:r>
-      <w:proofErr w:type="gramEnd"/>
-      <w:r>
-        <w:t>data);</w:t>
+        <w:t>compute_recovery_curve</w:t>
+      </w:r>
+      <w:proofErr w:type="spellEnd"/>
+      <w:r>
+        <w:t>(data);</w:t>
       </w:r>
       <w:r>
         <w:t xml:space="preserve"> </w:t>
@@ -964,58 +926,42 @@
         <w:ind w:left="-360" w:firstLine="0"/>
       </w:pPr>
       <w:r>
+        <w:t xml:space="preserve">&gt;&gt; data = </w:t>
+      </w:r>
+      <w:proofErr w:type="spellStart"/>
+      <w:r>
+        <w:t>sample_</w:t>
+      </w:r>
+      <w:r>
+        <w:t>diffusion_init_data</w:t>
+      </w:r>
+      <w:proofErr w:type="spellEnd"/>
+      <w:r>
+        <w:t>(</w:t>
+      </w:r>
+      <w:proofErr w:type="spellStart"/>
+      <w:r>
+        <w:t>cell_name</w:t>
+      </w:r>
+      <w:proofErr w:type="spellEnd"/>
+      <w:r>
+        <w:t>);</w:t>
+      </w:r>
+    </w:p>
+    <w:p>
+      <w:pPr>
+        <w:ind w:left="-360" w:firstLine="0"/>
+      </w:pPr>
+      <w:r>
         <w:t xml:space="preserve">&gt;&gt; </w:t>
       </w:r>
-      <w:proofErr w:type="gramStart"/>
-      <w:r>
-        <w:t>data</w:t>
-      </w:r>
-      <w:proofErr w:type="gramEnd"/>
-      <w:r>
-        <w:t xml:space="preserve"> = </w:t>
-      </w:r>
-      <w:proofErr w:type="spellStart"/>
-      <w:r>
-        <w:t>sample_</w:t>
-      </w:r>
-      <w:r>
-        <w:t>diffusion_init_data</w:t>
-      </w:r>
-      <w:proofErr w:type="spellEnd"/>
-      <w:r>
-        <w:t>(</w:t>
-      </w:r>
-      <w:proofErr w:type="spellStart"/>
-      <w:r>
-        <w:t>cell_name</w:t>
-      </w:r>
-      <w:proofErr w:type="spellEnd"/>
-      <w:r>
-        <w:t>);</w:t>
-      </w:r>
-    </w:p>
-    <w:p>
-      <w:pPr>
-        <w:ind w:left="-360" w:firstLine="0"/>
-      </w:pPr>
-      <w:r>
-        <w:t xml:space="preserve">&gt;&gt; </w:t>
-      </w:r>
-      <w:proofErr w:type="spellStart"/>
-      <w:r>
-        <w:t>estimate_</w:t>
-      </w:r>
-      <w:proofErr w:type="gramStart"/>
-      <w:r>
-        <w:t>frap</w:t>
-      </w:r>
-      <w:proofErr w:type="spellEnd"/>
-      <w:r>
-        <w:t>(</w:t>
-      </w:r>
-      <w:proofErr w:type="gramEnd"/>
-      <w:r>
-        <w:t>data);</w:t>
+      <w:proofErr w:type="spellStart"/>
+      <w:r>
+        <w:t>estimate_frap</w:t>
+      </w:r>
+      <w:proofErr w:type="spellEnd"/>
+      <w:r>
+        <w:t>(data);</w:t>
       </w:r>
       <w:r>
         <w:t xml:space="preserve"> </w:t>
@@ -1030,7 +976,7 @@
           <w:noProof/>
         </w:rPr>
         <w:drawing>
-          <wp:anchor distT="0" distB="0" distL="114300" distR="114300" simplePos="0" relativeHeight="251683840" behindDoc="0" locked="0" layoutInCell="1" allowOverlap="1" wp14:anchorId="6B4C5961" wp14:editId="6B0DBFDE">
+          <wp:anchor distT="0" distB="0" distL="114300" distR="114300" simplePos="0" relativeHeight="251683840" behindDoc="0" locked="0" layoutInCell="1" allowOverlap="1" wp14:anchorId="1812DC3C" wp14:editId="2697B361">
             <wp:simplePos x="0" y="0"/>
             <wp:positionH relativeFrom="column">
               <wp:posOffset>0</wp:posOffset>
@@ -1146,58 +1092,42 @@
         <w:ind w:left="-360" w:firstLine="0"/>
       </w:pPr>
       <w:r>
+        <w:t xml:space="preserve">&gt;&gt; data = </w:t>
+      </w:r>
+      <w:proofErr w:type="spellStart"/>
+      <w:r>
+        <w:t>sample_</w:t>
+      </w:r>
+      <w:r>
+        <w:t>diffusion_init_data</w:t>
+      </w:r>
+      <w:proofErr w:type="spellEnd"/>
+      <w:r>
+        <w:t>(</w:t>
+      </w:r>
+      <w:proofErr w:type="spellStart"/>
+      <w:r>
+        <w:t>cell_name</w:t>
+      </w:r>
+      <w:proofErr w:type="spellEnd"/>
+      <w:r>
+        <w:t>);</w:t>
+      </w:r>
+    </w:p>
+    <w:p>
+      <w:pPr>
+        <w:ind w:left="-360" w:firstLine="0"/>
+      </w:pPr>
+      <w:r>
         <w:t xml:space="preserve">&gt;&gt; </w:t>
       </w:r>
-      <w:proofErr w:type="gramStart"/>
-      <w:r>
-        <w:t>data</w:t>
-      </w:r>
-      <w:proofErr w:type="gramEnd"/>
-      <w:r>
-        <w:t xml:space="preserve"> = </w:t>
-      </w:r>
-      <w:proofErr w:type="spellStart"/>
-      <w:r>
-        <w:t>sample_</w:t>
-      </w:r>
-      <w:r>
-        <w:t>diffusion_init_data</w:t>
-      </w:r>
-      <w:proofErr w:type="spellEnd"/>
-      <w:r>
-        <w:t>(</w:t>
-      </w:r>
-      <w:proofErr w:type="spellStart"/>
-      <w:r>
-        <w:t>cell_name</w:t>
-      </w:r>
-      <w:proofErr w:type="spellEnd"/>
-      <w:r>
-        <w:t>);</w:t>
-      </w:r>
-    </w:p>
-    <w:p>
-      <w:pPr>
-        <w:ind w:left="-360" w:firstLine="0"/>
-      </w:pPr>
-      <w:r>
-        <w:t xml:space="preserve">&gt;&gt; </w:t>
-      </w:r>
-      <w:proofErr w:type="spellStart"/>
-      <w:r>
-        <w:t>correct_</w:t>
-      </w:r>
-      <w:proofErr w:type="gramStart"/>
-      <w:r>
-        <w:t>fret</w:t>
-      </w:r>
-      <w:proofErr w:type="spellEnd"/>
-      <w:r>
-        <w:t>(</w:t>
-      </w:r>
-      <w:proofErr w:type="gramEnd"/>
-      <w:r>
-        <w:t>data);</w:t>
+      <w:proofErr w:type="spellStart"/>
+      <w:r>
+        <w:t>correct_fret</w:t>
+      </w:r>
+      <w:proofErr w:type="spellEnd"/>
+      <w:r>
+        <w:t>(data);</w:t>
       </w:r>
       <w:r>
         <w:t xml:space="preserve"> </w:t>
@@ -1212,7 +1142,7 @@
           <w:noProof/>
         </w:rPr>
         <w:drawing>
-          <wp:anchor distT="0" distB="0" distL="114300" distR="114300" simplePos="0" relativeHeight="251685888" behindDoc="0" locked="0" layoutInCell="1" allowOverlap="1" wp14:anchorId="54BD85D1" wp14:editId="05C3951F">
+          <wp:anchor distT="0" distB="0" distL="114300" distR="114300" simplePos="0" relativeHeight="251685888" behindDoc="0" locked="0" layoutInCell="1" allowOverlap="1" wp14:anchorId="24C951F4" wp14:editId="5A59BC94">
             <wp:simplePos x="0" y="0"/>
             <wp:positionH relativeFrom="column">
               <wp:posOffset>0</wp:posOffset>
@@ -1278,17 +1208,12 @@
       </w:r>
       <w:proofErr w:type="spellStart"/>
       <w:r>
-        <w:t>view_</w:t>
-      </w:r>
-      <w:proofErr w:type="gramStart"/>
-      <w:r>
-        <w:t>result</w:t>
+        <w:t>view_result</w:t>
       </w:r>
       <w:proofErr w:type="spellEnd"/>
       <w:r>
         <w:t>(</w:t>
       </w:r>
-      <w:proofErr w:type="gramEnd"/>
       <w:r>
         <w:t>data</w:t>
       </w:r>
@@ -1325,7 +1250,7 @@
                 <w:noProof/>
               </w:rPr>
               <w:drawing>
-                <wp:anchor distT="0" distB="0" distL="114300" distR="114300" simplePos="0" relativeHeight="251669504" behindDoc="0" locked="0" layoutInCell="1" allowOverlap="1" wp14:anchorId="5692C0C5" wp14:editId="3BD3DE15">
+                <wp:anchor distT="0" distB="0" distL="114300" distR="114300" simplePos="0" relativeHeight="251669504" behindDoc="0" locked="0" layoutInCell="1" allowOverlap="1" wp14:anchorId="3FA469C9" wp14:editId="217B0CB4">
                   <wp:simplePos x="0" y="0"/>
                   <wp:positionH relativeFrom="column">
                     <wp:posOffset>64770</wp:posOffset>
@@ -1400,7 +1325,7 @@
                 <w:noProof/>
               </w:rPr>
               <w:drawing>
-                <wp:anchor distT="0" distB="0" distL="114300" distR="114300" simplePos="0" relativeHeight="251671552" behindDoc="0" locked="0" layoutInCell="1" allowOverlap="1" wp14:anchorId="37C4EC67" wp14:editId="72F8A8EE">
+                <wp:anchor distT="0" distB="0" distL="114300" distR="114300" simplePos="0" relativeHeight="251671552" behindDoc="0" locked="0" layoutInCell="1" allowOverlap="1" wp14:anchorId="08A31037" wp14:editId="72B1B1A5">
                   <wp:simplePos x="0" y="0"/>
                   <wp:positionH relativeFrom="column">
                     <wp:posOffset>-65405</wp:posOffset>
@@ -1475,7 +1400,7 @@
                 <w:noProof/>
               </w:rPr>
               <w:drawing>
-                <wp:anchor distT="0" distB="0" distL="114300" distR="114300" simplePos="0" relativeHeight="251673600" behindDoc="0" locked="0" layoutInCell="1" allowOverlap="1" wp14:anchorId="23BCFCBD" wp14:editId="56894560">
+                <wp:anchor distT="0" distB="0" distL="114300" distR="114300" simplePos="0" relativeHeight="251673600" behindDoc="0" locked="0" layoutInCell="1" allowOverlap="1" wp14:anchorId="25F8F277" wp14:editId="5A7A8BE1">
                   <wp:simplePos x="0" y="0"/>
                   <wp:positionH relativeFrom="column">
                     <wp:posOffset>-64770</wp:posOffset>
@@ -1560,7 +1485,7 @@
 </file>
 
 <file path=word/numbering.xml><?xml version="1.0" encoding="utf-8"?>
-<w:numbering xmlns:wpc="http://schemas.microsoft.com/office/word/2010/wordprocessingCanvas" xmlns:mc="http://schemas.openxmlformats.org/markup-compatibility/2006" xmlns:o="urn:schemas-microsoft-com:office:office" xmlns:r="http://schemas.openxmlformats.org/officeDocument/2006/relationships" xmlns:m="http://schemas.openxmlformats.org/officeDocument/2006/math" xmlns:v="urn:schemas-microsoft-com:vml" xmlns:wp14="http://schemas.microsoft.com/office/word/2010/wordprocessingDrawing" xmlns:wp="http://schemas.openxmlformats.org/drawingml/2006/wordprocessingDrawing" xmlns:w10="urn:schemas-microsoft-com:office:word" xmlns:w="http://schemas.openxmlformats.org/wordprocessingml/2006/main" xmlns:w14="http://schemas.microsoft.com/office/word/2010/wordml" xmlns:w15="http://schemas.microsoft.com/office/word/2012/wordml" xmlns:wpg="http://schemas.microsoft.com/office/word/2010/wordprocessingGroup" xmlns:wpi="http://schemas.microsoft.com/office/word/2010/wordprocessingInk" xmlns:wne="http://schemas.microsoft.com/office/word/2006/wordml" xmlns:wps="http://schemas.microsoft.com/office/word/2010/wordprocessingShape" mc:Ignorable="w14 w15 wp14">
+<w:numbering xmlns:wpc="http://schemas.microsoft.com/office/word/2010/wordprocessingCanvas" xmlns:cx="http://schemas.microsoft.com/office/drawing/2014/chartex" xmlns:cx1="http://schemas.microsoft.com/office/drawing/2015/9/8/chartex" xmlns:cx2="http://schemas.microsoft.com/office/drawing/2015/10/21/chartex" xmlns:cx3="http://schemas.microsoft.com/office/drawing/2016/5/9/chartex" xmlns:cx4="http://schemas.microsoft.com/office/drawing/2016/5/10/chartex" xmlns:cx5="http://schemas.microsoft.com/office/drawing/2016/5/11/chartex" xmlns:cx6="http://schemas.microsoft.com/office/drawing/2016/5/12/chartex" xmlns:cx7="http://schemas.microsoft.com/office/drawing/2016/5/13/chartex" xmlns:cx8="http://schemas.microsoft.com/office/drawing/2016/5/14/chartex" xmlns:mc="http://schemas.openxmlformats.org/markup-compatibility/2006" xmlns:aink="http://schemas.microsoft.com/office/drawing/2016/ink" xmlns:am3d="http://schemas.microsoft.com/office/drawing/2017/model3d" xmlns:o="urn:schemas-microsoft-com:office:office" xmlns:r="http://schemas.openxmlformats.org/officeDocument/2006/relationships" xmlns:m="http://schemas.openxmlformats.org/officeDocument/2006/math" xmlns:v="urn:schemas-microsoft-com:vml" xmlns:wp14="http://schemas.microsoft.com/office/word/2010/wordprocessingDrawing" xmlns:wp="http://schemas.openxmlformats.org/drawingml/2006/wordprocessingDrawing" xmlns:w10="urn:schemas-microsoft-com:office:word" xmlns:w="http://schemas.openxmlformats.org/wordprocessingml/2006/main" xmlns:w14="http://schemas.microsoft.com/office/word/2010/wordml" xmlns:w15="http://schemas.microsoft.com/office/word/2012/wordml" xmlns:w16cid="http://schemas.microsoft.com/office/word/2016/wordml/cid" xmlns:w16se="http://schemas.microsoft.com/office/word/2015/wordml/symex" xmlns:wpg="http://schemas.microsoft.com/office/word/2010/wordprocessingGroup" xmlns:wpi="http://schemas.microsoft.com/office/word/2010/wordprocessingInk" xmlns:wne="http://schemas.microsoft.com/office/word/2006/wordml" xmlns:wps="http://schemas.microsoft.com/office/word/2010/wordprocessingShape" mc:Ignorable="w14 w15 w16se w16cid wp14">
   <w:abstractNum w:abstractNumId="0" w15:restartNumberingAfterBreak="0">
     <w:nsid w:val="01110FDB"/>
     <w:multiLevelType w:val="multilevel"/>
@@ -1983,7 +1908,7 @@
 </file>
 
 <file path=word/styles.xml><?xml version="1.0" encoding="utf-8"?>
-<w:styles xmlns:mc="http://schemas.openxmlformats.org/markup-compatibility/2006" xmlns:r="http://schemas.openxmlformats.org/officeDocument/2006/relationships" xmlns:w="http://schemas.openxmlformats.org/wordprocessingml/2006/main" xmlns:w14="http://schemas.microsoft.com/office/word/2010/wordml" xmlns:w15="http://schemas.microsoft.com/office/word/2012/wordml" mc:Ignorable="w14 w15">
+<w:styles xmlns:mc="http://schemas.openxmlformats.org/markup-compatibility/2006" xmlns:r="http://schemas.openxmlformats.org/officeDocument/2006/relationships" xmlns:w="http://schemas.openxmlformats.org/wordprocessingml/2006/main" xmlns:w14="http://schemas.microsoft.com/office/word/2010/wordml" xmlns:w15="http://schemas.microsoft.com/office/word/2012/wordml" xmlns:w16cid="http://schemas.microsoft.com/office/word/2016/wordml/cid" xmlns:w16se="http://schemas.microsoft.com/office/word/2015/wordml/symex" mc:Ignorable="w14 w15 w16se w16cid">
   <w:docDefaults>
     <w:rPrDefault>
       <w:rPr>
@@ -1999,7 +1924,7 @@
       </w:pPr>
     </w:pPrDefault>
   </w:docDefaults>
-  <w:latentStyles w:defLockedState="0" w:defUIPriority="99" w:defSemiHidden="0" w:defUnhideWhenUsed="0" w:defQFormat="0" w:count="371">
+  <w:latentStyles w:defLockedState="0" w:defUIPriority="99" w:defSemiHidden="0" w:defUnhideWhenUsed="0" w:defQFormat="0" w:count="375">
     <w:lsdException w:name="Normal" w:uiPriority="0" w:qFormat="1"/>
     <w:lsdException w:name="heading 1" w:uiPriority="9" w:qFormat="1"/>
     <w:lsdException w:name="heading 2" w:semiHidden="1" w:uiPriority="9" w:unhideWhenUsed="1" w:qFormat="1"/>
@@ -2105,7 +2030,6 @@
     <w:lsdException w:name="HTML Sample" w:semiHidden="1" w:unhideWhenUsed="1"/>
     <w:lsdException w:name="HTML Typewriter" w:semiHidden="1" w:unhideWhenUsed="1"/>
     <w:lsdException w:name="HTML Variable" w:semiHidden="1" w:unhideWhenUsed="1"/>
-    <w:lsdException w:name="Normal Table" w:semiHidden="1" w:unhideWhenUsed="1"/>
     <w:lsdException w:name="annotation subject" w:semiHidden="1" w:unhideWhenUsed="1"/>
     <w:lsdException w:name="No List" w:semiHidden="1" w:unhideWhenUsed="1"/>
     <w:lsdException w:name="Outline List 1" w:semiHidden="1" w:unhideWhenUsed="1"/>
@@ -2149,10 +2073,8 @@
     <w:lsdException w:name="Table Elegant" w:semiHidden="1" w:unhideWhenUsed="1"/>
     <w:lsdException w:name="Table Professional" w:semiHidden="1" w:unhideWhenUsed="1"/>
     <w:lsdException w:name="Table Subtle 1" w:semiHidden="1" w:unhideWhenUsed="1"/>
-    <w:lsdException w:name="Table Subtle 2" w:semiHidden="1" w:unhideWhenUsed="1"/>
     <w:lsdException w:name="Table Web 1" w:semiHidden="1" w:unhideWhenUsed="1"/>
     <w:lsdException w:name="Table Web 2" w:semiHidden="1" w:unhideWhenUsed="1"/>
-    <w:lsdException w:name="Table Web 3" w:semiHidden="1" w:unhideWhenUsed="1"/>
     <w:lsdException w:name="Balloon Text" w:semiHidden="1" w:unhideWhenUsed="1"/>
     <w:lsdException w:name="Table Grid" w:uiPriority="39"/>
     <w:lsdException w:name="Table Theme" w:semiHidden="1" w:unhideWhenUsed="1"/>
@@ -2371,6 +2293,10 @@
     <w:lsdException w:name="List Table 5 Dark Accent 6" w:uiPriority="50"/>
     <w:lsdException w:name="List Table 6 Colorful Accent 6" w:uiPriority="51"/>
     <w:lsdException w:name="List Table 7 Colorful Accent 6" w:uiPriority="52"/>
+    <w:lsdException w:name="Mention" w:semiHidden="1" w:unhideWhenUsed="1"/>
+    <w:lsdException w:name="Smart Hyperlink" w:semiHidden="1" w:unhideWhenUsed="1"/>
+    <w:lsdException w:name="Hashtag" w:semiHidden="1" w:unhideWhenUsed="1"/>
+    <w:lsdException w:name="Unresolved Mention" w:semiHidden="1" w:unhideWhenUsed="1"/>
   </w:latentStyles>
   <w:style w:type="paragraph" w:default="1" w:styleId="Normal">
     <w:name w:val="Normal"/>

</xml_diff>

<commit_message>
Added the nodal diffusion coefficients for general_diffusion.
</commit_message>
<xml_diff>
--- a/doc/Fluocell - Diffusion Module User's Guide.docx
+++ b/doc/Fluocell - Diffusion Module User's Guide.docx
@@ -149,23 +149,26 @@
       </w:r>
       <w:proofErr w:type="spellEnd"/>
       <w:r>
-        <w:t>\diffusion_1.1\</w:t>
+        <w:t>\</w:t>
+      </w:r>
+      <w:proofErr w:type="spellStart"/>
+      <w:r>
+        <w:t>diffusioin_analysis</w:t>
+      </w:r>
+      <w:proofErr w:type="spellEnd"/>
+      <w:r>
+        <w:t>\</w:t>
       </w:r>
       <w:proofErr w:type="spellStart"/>
       <w:r>
         <w:t>src</w:t>
       </w:r>
       <w:proofErr w:type="spellEnd"/>
-      <w:proofErr w:type="gramStart"/>
       <w:r>
         <w:t>”</w:t>
       </w:r>
       <w:r>
-        <w:t xml:space="preserve"> ,</w:t>
-      </w:r>
-      <w:proofErr w:type="gramEnd"/>
-      <w:r>
-        <w:t xml:space="preserve"> and </w:t>
+        <w:t xml:space="preserve"> , and </w:t>
       </w:r>
       <w:r>
         <w:t>“</w:t>
@@ -182,7 +185,15 @@
       </w:r>
       <w:proofErr w:type="spellEnd"/>
       <w:r>
-        <w:t>\diffusion_1.1\</w:t>
+        <w:t>\</w:t>
+      </w:r>
+      <w:proofErr w:type="spellStart"/>
+      <w:r>
+        <w:t>diffusion_analysis</w:t>
+      </w:r>
+      <w:proofErr w:type="spellEnd"/>
+      <w:r>
+        <w:t>\</w:t>
       </w:r>
       <w:r>
         <w:t>app</w:t>
@@ -233,15 +244,7 @@
       </w:r>
       <w:proofErr w:type="spellEnd"/>
       <w:r>
-        <w:t>\</w:t>
-      </w:r>
-      <w:proofErr w:type="gramStart"/>
-      <w:r>
-        <w:t>' ;</w:t>
-      </w:r>
-      <w:proofErr w:type="gramEnd"/>
-      <w:r>
-        <w:t xml:space="preserve"> </w:t>
+        <w:t xml:space="preserve">\' ; </w:t>
       </w:r>
     </w:p>
     <w:p>
@@ -250,6 +253,59 @@
       </w:pPr>
       <w:r>
         <w:t>is changed to the current location of your sample data;</w:t>
+      </w:r>
+      <w:bookmarkStart w:id="0" w:name="_GoBack"/>
+      <w:bookmarkEnd w:id="0"/>
+    </w:p>
+    <w:p>
+      <w:pPr>
+        <w:ind w:left="-360" w:firstLine="0"/>
+      </w:pPr>
+    </w:p>
+    <w:p>
+      <w:pPr>
+        <w:ind w:left="-360" w:firstLine="0"/>
+        <w:rPr>
+          <w:b/>
+        </w:rPr>
+      </w:pPr>
+      <w:r>
+        <w:rPr>
+          <w:b/>
+        </w:rPr>
+        <w:t>Unit test</w:t>
+      </w:r>
+    </w:p>
+    <w:p>
+      <w:pPr>
+        <w:ind w:left="-360" w:firstLine="0"/>
+      </w:pPr>
+      <w:r>
+        <w:t xml:space="preserve">&gt;&gt; cd </w:t>
+      </w:r>
+      <w:proofErr w:type="spellStart"/>
+      <w:r>
+        <w:t>diffusion_analysis</w:t>
+      </w:r>
+      <w:proofErr w:type="spellEnd"/>
+      <w:r>
+        <w:t xml:space="preserve">/app </w:t>
+      </w:r>
+    </w:p>
+    <w:p>
+      <w:pPr>
+        <w:ind w:left="-360" w:firstLine="0"/>
+      </w:pPr>
+      <w:r>
+        <w:t xml:space="preserve">&gt;&gt; </w:t>
+      </w:r>
+      <w:proofErr w:type="spellStart"/>
+      <w:r>
+        <w:t>test_diffusion_analysis</w:t>
+      </w:r>
+      <w:proofErr w:type="spellEnd"/>
+      <w:r>
+        <w:t xml:space="preserve">(); </w:t>
       </w:r>
     </w:p>
     <w:p>
@@ -297,8 +353,6 @@
       <w:r>
         <w:t>';</w:t>
       </w:r>
-      <w:bookmarkStart w:id="0" w:name="_GoBack"/>
-      <w:bookmarkEnd w:id="0"/>
     </w:p>
     <w:p>
       <w:pPr>
@@ -342,27 +396,19 @@
       </w:r>
       <w:proofErr w:type="spellStart"/>
       <w:r>
-        <w:t>computer_</w:t>
-      </w:r>
-      <w:proofErr w:type="gramStart"/>
-      <w:r>
-        <w:t>simulation</w:t>
-      </w:r>
-      <w:proofErr w:type="spellEnd"/>
-      <w:r>
-        <w:t>(</w:t>
-      </w:r>
-      <w:proofErr w:type="gramEnd"/>
-      <w:r>
-        <w:t>data, '</w:t>
-      </w:r>
-      <w:proofErr w:type="spellStart"/>
-      <w:r>
-        <w:t>dt</w:t>
-      </w:r>
-      <w:proofErr w:type="spellEnd"/>
-      <w:r>
-        <w:t>', 0.25, '</w:t>
+        <w:t>computer_simulation</w:t>
+      </w:r>
+      <w:proofErr w:type="spellEnd"/>
+      <w:r>
+        <w:t>(data,</w:t>
+      </w:r>
+      <w:proofErr w:type="spellStart"/>
+      <w:r>
+        <w:t xml:space="preserve"> 'dt', 0.25, </w:t>
+      </w:r>
+      <w:proofErr w:type="spellEnd"/>
+      <w:r>
+        <w:t>'</w:t>
       </w:r>
       <w:proofErr w:type="spellStart"/>
       <w:r>
@@ -513,17 +559,12 @@
       </w:r>
       <w:proofErr w:type="spellStart"/>
       <w:r>
-        <w:t>computer_</w:t>
-      </w:r>
-      <w:proofErr w:type="gramStart"/>
-      <w:r>
-        <w:t>simulation</w:t>
+        <w:t>computer_simulation</w:t>
       </w:r>
       <w:proofErr w:type="spellEnd"/>
       <w:r>
         <w:t>(</w:t>
       </w:r>
-      <w:proofErr w:type="gramEnd"/>
       <w:r>
         <w:t>data, '</w:t>
       </w:r>
@@ -549,7 +590,6 @@
         <w:rPr>
           <w:noProof/>
         </w:rPr>
-        <w:lastRenderedPageBreak/>
         <w:drawing>
           <wp:anchor distT="0" distB="0" distL="114300" distR="114300" simplePos="0" relativeHeight="251661312" behindDoc="0" locked="0" layoutInCell="1" allowOverlap="1" wp14:anchorId="6EF3C1AE" wp14:editId="185A35BC">
             <wp:simplePos x="0" y="0"/>
@@ -705,17 +745,12 @@
       </w:r>
       <w:proofErr w:type="spellStart"/>
       <w:r>
-        <w:t>computer_</w:t>
-      </w:r>
-      <w:proofErr w:type="gramStart"/>
-      <w:r>
-        <w:t>simulation</w:t>
+        <w:t>computer_simulation</w:t>
       </w:r>
       <w:proofErr w:type="spellEnd"/>
       <w:r>
         <w:t>(</w:t>
       </w:r>
-      <w:proofErr w:type="gramEnd"/>
       <w:r>
         <w:t>data, '</w:t>
       </w:r>
@@ -783,19 +818,11 @@
       </w:r>
       <w:proofErr w:type="spellStart"/>
       <w:r>
-        <w:t>computer_</w:t>
-      </w:r>
-      <w:proofErr w:type="gramStart"/>
-      <w:r>
-        <w:t>simulation</w:t>
-      </w:r>
-      <w:proofErr w:type="spellEnd"/>
-      <w:r>
-        <w:t>(</w:t>
-      </w:r>
-      <w:proofErr w:type="gramEnd"/>
-      <w:r>
-        <w:t>data, '</w:t>
+        <w:t>computer_simulation</w:t>
+      </w:r>
+      <w:proofErr w:type="spellEnd"/>
+      <w:r>
+        <w:t>(data, '</w:t>
       </w:r>
       <w:proofErr w:type="spellStart"/>
       <w:r>
@@ -822,6 +849,7 @@
         <w:rPr>
           <w:noProof/>
         </w:rPr>
+        <w:lastRenderedPageBreak/>
         <w:drawing>
           <wp:anchor distT="0" distB="0" distL="114300" distR="114300" simplePos="0" relativeHeight="251681792" behindDoc="0" locked="0" layoutInCell="1" allowOverlap="1" wp14:anchorId="6BD80FD9" wp14:editId="5AE4D6D7">
             <wp:simplePos x="0" y="0"/>
@@ -895,7 +923,6 @@
         <w:rPr>
           <w:b/>
         </w:rPr>
-        <w:lastRenderedPageBreak/>
         <w:t>Estimate diffusion coefficients based on</w:t>
       </w:r>
       <w:r>
@@ -1249,6 +1276,7 @@
               <w:rPr>
                 <w:noProof/>
               </w:rPr>
+              <w:lastRenderedPageBreak/>
               <w:drawing>
                 <wp:anchor distT="0" distB="0" distL="114300" distR="114300" simplePos="0" relativeHeight="251669504" behindDoc="0" locked="0" layoutInCell="1" allowOverlap="1" wp14:anchorId="3FA469C9" wp14:editId="217B0CB4">
                   <wp:simplePos x="0" y="0"/>
@@ -2030,6 +2058,7 @@
     <w:lsdException w:name="HTML Sample" w:semiHidden="1" w:unhideWhenUsed="1"/>
     <w:lsdException w:name="HTML Typewriter" w:semiHidden="1" w:unhideWhenUsed="1"/>
     <w:lsdException w:name="HTML Variable" w:semiHidden="1" w:unhideWhenUsed="1"/>
+    <w:lsdException w:name="Normal Table" w:semiHidden="1" w:unhideWhenUsed="1"/>
     <w:lsdException w:name="annotation subject" w:semiHidden="1" w:unhideWhenUsed="1"/>
     <w:lsdException w:name="No List" w:semiHidden="1" w:unhideWhenUsed="1"/>
     <w:lsdException w:name="Outline List 1" w:semiHidden="1" w:unhideWhenUsed="1"/>
@@ -2073,8 +2102,10 @@
     <w:lsdException w:name="Table Elegant" w:semiHidden="1" w:unhideWhenUsed="1"/>
     <w:lsdException w:name="Table Professional" w:semiHidden="1" w:unhideWhenUsed="1"/>
     <w:lsdException w:name="Table Subtle 1" w:semiHidden="1" w:unhideWhenUsed="1"/>
+    <w:lsdException w:name="Table Subtle 2" w:semiHidden="1" w:unhideWhenUsed="1"/>
     <w:lsdException w:name="Table Web 1" w:semiHidden="1" w:unhideWhenUsed="1"/>
     <w:lsdException w:name="Table Web 2" w:semiHidden="1" w:unhideWhenUsed="1"/>
+    <w:lsdException w:name="Table Web 3" w:semiHidden="1" w:unhideWhenUsed="1"/>
     <w:lsdException w:name="Balloon Text" w:semiHidden="1" w:unhideWhenUsed="1"/>
     <w:lsdException w:name="Table Grid" w:uiPriority="39"/>
     <w:lsdException w:name="Table Theme" w:semiHidden="1" w:unhideWhenUsed="1"/>

</xml_diff>